<commit_message>
Added Discussion notes for Modules 4 and 5.
</commit_message>
<xml_diff>
--- a/module_4/assignment_1/Discussion.docx
+++ b/module_4/assignment_1/Discussion.docx
@@ -4,6 +4,28 @@
   <w:body>
     <w:p>
       <w:pPr>
+        <w:ind w:left="360" w:hanging="360"/>
+      </w:pPr>
+      <w:bookmarkStart w:id="0" w:name="_Hlk118892106"/>
+      <w:r>
+        <w:t>The prompt was to discuss just one of the languages, but I had a hard time understand</w:t>
+      </w:r>
+      <w:r>
+        <w:t>ing</w:t>
+      </w:r>
+      <w:r>
+        <w:t xml:space="preserve"> one without looking at the others.</w:t>
+      </w:r>
+      <w:r>
+        <w:t xml:space="preserve"> I organized my thoughts in the list below.</w:t>
+      </w:r>
+      <w:r>
+        <w:t xml:space="preserve"> </w:t>
+      </w:r>
+    </w:p>
+    <w:bookmarkEnd w:id="0"/>
+    <w:p>
+      <w:pPr>
         <w:pStyle w:val="ListParagraph"/>
         <w:numPr>
           <w:ilvl w:val="0"/>
@@ -26,39 +48,13 @@
         </w:numPr>
       </w:pPr>
       <w:r>
-        <w:t>“</w:t>
-      </w:r>
-      <w:r>
-        <w:t>This includes changes to the structure of the table like creation of table, altering table, deleting a table etc.</w:t>
-      </w:r>
-      <w:r>
-        <w:t xml:space="preserve"> </w:t>
-      </w:r>
-      <w:r>
-        <w:t xml:space="preserve">All DDL commands are </w:t>
-      </w:r>
-      <w:proofErr w:type="gramStart"/>
-      <w:r>
-        <w:t>auto-committed</w:t>
-      </w:r>
-      <w:proofErr w:type="gramEnd"/>
-      <w:r>
-        <w:t>. That means it saves all the changes permanently in the database.</w:t>
-      </w:r>
-      <w:r>
-        <w:t>”</w:t>
-      </w:r>
-    </w:p>
-    <w:p>
-      <w:pPr>
-        <w:pStyle w:val="ListParagraph"/>
-        <w:numPr>
-          <w:ilvl w:val="2"/>
-          <w:numId w:val="1"/>
-        </w:numPr>
-      </w:pPr>
-      <w:r>
-        <w:t>Create, Alter, Truncate, Drop, Rename</w:t>
+        <w:t>Seems to be used in stand</w:t>
+      </w:r>
+      <w:r>
+        <w:t>-</w:t>
+      </w:r>
+      <w:r>
+        <w:t>alone cases. Mainly when defining or changing the definition of a table or database.</w:t>
       </w:r>
     </w:p>
     <w:p>
@@ -85,39 +81,7 @@
         </w:numPr>
       </w:pPr>
       <w:r>
-        <w:t>“</w:t>
-      </w:r>
-      <w:r>
-        <w:t>DML commands are used for manipulating the data stored in the table and not the table itself.</w:t>
-      </w:r>
-      <w:r>
-        <w:t xml:space="preserve"> </w:t>
-      </w:r>
-      <w:r>
-        <w:t xml:space="preserve">DML commands are not </w:t>
-      </w:r>
-      <w:proofErr w:type="gramStart"/>
-      <w:r>
-        <w:t>auto-committed</w:t>
-      </w:r>
-      <w:proofErr w:type="gramEnd"/>
-      <w:r>
-        <w:t>. It means changes are not permanent to database, they can be rolled back.</w:t>
-      </w:r>
-      <w:r>
-        <w:t>”</w:t>
-      </w:r>
-    </w:p>
-    <w:p>
-      <w:pPr>
-        <w:pStyle w:val="ListParagraph"/>
-        <w:numPr>
-          <w:ilvl w:val="2"/>
-          <w:numId w:val="1"/>
-        </w:numPr>
-      </w:pPr>
-      <w:r>
-        <w:t>Insert, Update, Delete, Merge</w:t>
+        <w:t>Used anytime a record gets added or updated (hence data manipulation). Used in conjunction with TCL to “finalize” changes.</w:t>
       </w:r>
     </w:p>
     <w:p>
@@ -141,39 +105,20 @@
         </w:numPr>
       </w:pPr>
       <w:r>
-        <w:t>“</w:t>
-      </w:r>
-      <w:r>
-        <w:t xml:space="preserve">These commands are to keep a check on other commands and their </w:t>
-      </w:r>
-      <w:proofErr w:type="spellStart"/>
-      <w:r>
-        <w:t>affect</w:t>
-      </w:r>
-      <w:proofErr w:type="spellEnd"/>
-      <w:r>
-        <w:t xml:space="preserve"> on the database. These commands can annul changes made by other commands by rolling the data back to its original state. It can also make any temporary change permanent.</w:t>
-      </w:r>
-      <w:r>
-        <w:t>”</w:t>
-      </w:r>
-    </w:p>
-    <w:p>
-      <w:pPr>
-        <w:pStyle w:val="ListParagraph"/>
-        <w:numPr>
-          <w:ilvl w:val="2"/>
-          <w:numId w:val="1"/>
-        </w:numPr>
-      </w:pPr>
-      <w:r>
-        <w:t xml:space="preserve">Commit, Rollback, </w:t>
-      </w:r>
-      <w:proofErr w:type="spellStart"/>
-      <w:r>
-        <w:t>Savepoint</w:t>
-      </w:r>
-      <w:proofErr w:type="spellEnd"/>
+        <w:t>Used to control</w:t>
+      </w:r>
+      <w:r>
+        <w:t xml:space="preserve"> </w:t>
+      </w:r>
+      <w:r>
+        <w:t>the manipulation of the data</w:t>
+      </w:r>
+      <w:r>
+        <w:t xml:space="preserve"> by confirming transactions with the database</w:t>
+      </w:r>
+      <w:r>
+        <w:t>. COMMIT usually follows DML to “finalize” record entries or changes. ROLLBACK and SAVEPOINT are used alongside DML commands to undo DML commands as needed.</w:t>
+      </w:r>
     </w:p>
     <w:p>
       <w:pPr>
@@ -196,25 +141,27 @@
         </w:numPr>
       </w:pPr>
       <w:r>
-        <w:t>“</w:t>
-      </w:r>
-      <w:r>
-        <w:t>Data control language are the commands to grant and take back authority from any database user.</w:t>
-      </w:r>
-      <w:r>
-        <w:t>”</w:t>
-      </w:r>
-    </w:p>
-    <w:p>
-      <w:pPr>
-        <w:pStyle w:val="ListParagraph"/>
-        <w:numPr>
-          <w:ilvl w:val="2"/>
-          <w:numId w:val="1"/>
-        </w:numPr>
-      </w:pPr>
-      <w:r>
-        <w:t>Grant, Revoke</w:t>
+        <w:t xml:space="preserve">Used to control the data by controlling </w:t>
+      </w:r>
+      <w:r>
+        <w:rPr>
+          <w:b/>
+          <w:bCs/>
+        </w:rPr>
+        <w:t>who</w:t>
+      </w:r>
+      <w:r>
+        <w:rPr>
+          <w:b/>
+          <w:bCs/>
+        </w:rPr>
+        <w:t xml:space="preserve"> </w:t>
+      </w:r>
+      <w:r>
+        <w:t>can define, manipulate, control, and query the database and its tables.</w:t>
+      </w:r>
+      <w:r>
+        <w:t xml:space="preserve"> GRANT permissions or REVOKE permissions to a user.</w:t>
       </w:r>
     </w:p>
     <w:p>
@@ -238,25 +185,7 @@
         </w:numPr>
       </w:pPr>
       <w:r>
-        <w:t>“</w:t>
-      </w:r>
-      <w:r>
-        <w:t>Data query language is used to fetch data from tables based on conditions that we can easily apply.</w:t>
-      </w:r>
-      <w:r>
-        <w:t>”</w:t>
-      </w:r>
-    </w:p>
-    <w:p>
-      <w:pPr>
-        <w:pStyle w:val="ListParagraph"/>
-        <w:numPr>
-          <w:ilvl w:val="2"/>
-          <w:numId w:val="1"/>
-        </w:numPr>
-      </w:pPr>
-      <w:r>
-        <w:t>Select</w:t>
+        <w:t xml:space="preserve">Used to view data, to put it very simply. SELECT is combined with conditions like WHERE to determine specific data to view. SELECT statements are how web pages or apps find the data to display on the screen. </w:t>
       </w:r>
     </w:p>
     <w:p/>

</xml_diff>